<commit_message>
update consent form for study 2
</commit_message>
<xml_diff>
--- a/study2/irb2/Consent Form.docx
+++ b/study2/irb2/Consent Form.docx
@@ -142,35 +142,7 @@
         <w:rPr>
           <w:rFonts w:cstheme="minorHAnsi"/>
         </w:rPr>
-        <w:t xml:space="preserve">Amanda </w:t>
-      </w:r>
-      <w:proofErr w:type="spellStart"/>
-      <w:r>
-        <w:rPr>
-          <w:rFonts w:cstheme="minorHAnsi"/>
-        </w:rPr>
-        <w:t>Heideman</w:t>
-      </w:r>
-      <w:proofErr w:type="spellEnd"/>
-      <w:r>
-        <w:rPr>
-          <w:rFonts w:cstheme="minorHAnsi"/>
-        </w:rPr>
-        <w:t xml:space="preserve">, Jason T. </w:t>
-      </w:r>
-      <w:proofErr w:type="spellStart"/>
-      <w:r>
-        <w:rPr>
-          <w:rFonts w:cstheme="minorHAnsi"/>
-        </w:rPr>
-        <w:t>Neumeyer</w:t>
-      </w:r>
-      <w:proofErr w:type="spellEnd"/>
-      <w:r>
-        <w:rPr>
-          <w:rFonts w:cstheme="minorHAnsi"/>
-        </w:rPr>
-        <w:t xml:space="preserve">, </w:t>
+        <w:t xml:space="preserve">Amanda Heideman, Jason T. Neumeyer, </w:t>
       </w:r>
       <w:r>
         <w:rPr>
@@ -182,13 +154,7 @@
         <w:rPr>
           <w:rFonts w:cstheme="minorHAnsi"/>
         </w:rPr>
-        <w:t>and Shin Young Park – Department of</w:t>
-      </w:r>
-      <w:r>
-        <w:rPr>
-          <w:rFonts w:cstheme="minorHAnsi"/>
-        </w:rPr>
-        <w:t xml:space="preserve"> Political Science, University of Wisconsin-Milwaukee.</w:t>
+        <w:t>and Shin Young Park – Department of Political Science, University of Wisconsin-Milwaukee.</w:t>
       </w:r>
     </w:p>
     <w:p>
@@ -206,13 +172,7 @@
         <w:rPr>
           <w:rFonts w:cstheme="minorHAnsi"/>
         </w:rPr>
-        <w:t xml:space="preserve"> inviting you to participate in a research study. Participation is completely voluntary. If you agree to participate, you can always change your mind and withdraw. There are no negative consequenc</w:t>
-      </w:r>
-      <w:r>
-        <w:rPr>
-          <w:rFonts w:cstheme="minorHAnsi"/>
-        </w:rPr>
-        <w:t>es, whatever you decide.</w:t>
+        <w:t xml:space="preserve"> inviting you to participate in a research study. Participation is completely voluntary. If you agree to participate, you can always change your mind and withdraw. There are no negative consequences, whatever you decide.</w:t>
       </w:r>
     </w:p>
     <w:p>
@@ -290,13 +250,7 @@
         <w:rPr>
           <w:rFonts w:cstheme="minorHAnsi"/>
         </w:rPr>
-        <w:t>In th</w:t>
-      </w:r>
-      <w:r>
-        <w:rPr>
-          <w:rFonts w:cstheme="minorHAnsi"/>
-        </w:rPr>
-        <w:t>is survey, you will answer questions about your use of different media sources, your political leanings, and your attitudes toward current issues covered in the news. The survey should take approximately 30 minutes to complete.</w:t>
+        <w:t>In this survey, you will answer questions about your use of different media sources, your political leanings, and your attitudes toward current issues covered in the news. The survey should take approximately 30 minutes to complete.</w:t>
       </w:r>
     </w:p>
     <w:p>
@@ -348,14 +302,7 @@
           <w:rFonts w:cstheme="minorHAnsi"/>
           <w:color w:val="000000" w:themeColor="text1"/>
         </w:rPr>
-        <w:t>This is a risk you experience any time you provide informatio</w:t>
-      </w:r>
-      <w:r>
-        <w:rPr>
-          <w:rFonts w:cstheme="minorHAnsi"/>
-          <w:color w:val="000000" w:themeColor="text1"/>
-        </w:rPr>
-        <w:t>n online. We’re using a secure system to collect this data, but we can’t completely eliminate this risk.</w:t>
+        <w:t>This is a risk you experience any time you provide information online. We’re using a secure system to collect this data, but we can’t completely eliminate this risk.</w:t>
       </w:r>
     </w:p>
     <w:p>
@@ -376,14 +323,7 @@
           <w:rFonts w:cstheme="minorHAnsi"/>
           <w:color w:val="000000" w:themeColor="text1"/>
         </w:rPr>
-        <w:t>Breach of confidentiality: There is a chance your data could be seen by someone who shouldn’t have access to it. We’re minimizing this risk in the foll</w:t>
-      </w:r>
-      <w:r>
-        <w:rPr>
-          <w:rFonts w:cstheme="minorHAnsi"/>
-          <w:color w:val="000000" w:themeColor="text1"/>
-        </w:rPr>
-        <w:t>owing ways:</w:t>
+        <w:t>Breach of confidentiality: There is a chance your data could be seen by someone who shouldn’t have access to it. We’re minimizing this risk in the following ways:</w:t>
       </w:r>
     </w:p>
     <w:p>
@@ -422,13 +362,7 @@
         <w:rPr>
           <w:rFonts w:cstheme="minorHAnsi"/>
         </w:rPr>
-        <w:t>We’ll keep your identifying information separate from your research data, but we will be able to link it to you. We’ll destroy this link after we finish collecting an</w:t>
-      </w:r>
-      <w:r>
-        <w:rPr>
-          <w:rFonts w:cstheme="minorHAnsi"/>
-        </w:rPr>
-        <w:t>d analyzing the data.</w:t>
+        <w:t>We’ll keep your identifying information separate from your research data, but we will be able to link it to you. We’ll destroy this link after we finish collecting and analyzing the data.</w:t>
       </w:r>
     </w:p>
     <w:p>
@@ -511,13 +445,7 @@
         <w:rPr>
           <w:rFonts w:cstheme="minorHAnsi"/>
         </w:rPr>
-        <w:t xml:space="preserve">The number of participants </w:t>
-      </w:r>
-      <w:r>
-        <w:rPr>
-          <w:rFonts w:cstheme="minorHAnsi"/>
-        </w:rPr>
-        <w:t xml:space="preserve">will be approximately </w:t>
+        <w:t xml:space="preserve">The number of participants will be approximately </w:t>
       </w:r>
       <w:r>
         <w:rPr>
@@ -680,12 +608,25 @@
           <w:rFonts w:cstheme="minorHAnsi"/>
         </w:rPr>
       </w:pPr>
-      <w:r>
-        <w:rPr>
-          <w:rFonts w:cstheme="minorHAnsi"/>
-          <w:highlight w:val="yellow"/>
-        </w:rPr>
-        <w:t>Upon completion of the survey, you will receive $2</w:t>
+      <w:bookmarkStart w:id="0" w:name="_GoBack"/>
+      <w:bookmarkEnd w:id="0"/>
+      <w:r>
+        <w:rPr>
+          <w:rFonts w:cstheme="minorHAnsi"/>
+        </w:rPr>
+        <w:t>Upon completion of</w:t>
+      </w:r>
+      <w:r>
+        <w:rPr>
+          <w:rFonts w:cstheme="minorHAnsi"/>
+        </w:rPr>
+        <w:t xml:space="preserve"> the survey, you will receive $</w:t>
+      </w:r>
+      <w:r>
+        <w:rPr>
+          <w:rFonts w:cstheme="minorHAnsi"/>
+        </w:rPr>
+        <w:t>1</w:t>
       </w:r>
       <w:r>
         <w:rPr>
@@ -780,27 +721,7 @@
         <w:rPr>
           <w:rFonts w:cstheme="minorHAnsi"/>
         </w:rPr>
-        <w:t xml:space="preserve">The information gathered will be stored on the servers for </w:t>
-      </w:r>
-      <w:r>
-        <w:rPr>
-          <w:rFonts w:cstheme="minorHAnsi"/>
-        </w:rPr>
-        <w:t>the online survey software (</w:t>
-      </w:r>
-      <w:proofErr w:type="spellStart"/>
-      <w:r>
-        <w:rPr>
-          <w:rFonts w:cstheme="minorHAnsi"/>
-        </w:rPr>
-        <w:t>Qualtrics</w:t>
-      </w:r>
-      <w:proofErr w:type="spellEnd"/>
-      <w:r>
-        <w:rPr>
-          <w:rFonts w:cstheme="minorHAnsi"/>
-        </w:rPr>
-        <w:t xml:space="preserve">) and on the researchers’ computers which are a password-protected. </w:t>
+        <w:t xml:space="preserve">The information gathered will be stored on the servers for the online survey software (Qualtrics) and on the researchers’ computers which are a password-protected. </w:t>
       </w:r>
     </w:p>
     <w:p>
@@ -843,13 +764,7 @@
         <w:rPr>
           <w:rFonts w:cstheme="minorHAnsi"/>
         </w:rPr>
-        <w:t>De-identified data will be kept indefinitely after publication of the research project in order to ensure reproducibility.</w:t>
-      </w:r>
-      <w:r>
-        <w:rPr>
-          <w:rFonts w:cstheme="minorHAnsi"/>
-        </w:rPr>
-        <w:t xml:space="preserve"> </w:t>
+        <w:t xml:space="preserve">De-identified data will be kept indefinitely after publication of the research project in order to ensure reproducibility. </w:t>
       </w:r>
     </w:p>
     <w:p>
@@ -910,13 +825,7 @@
         <w:rPr>
           <w:rFonts w:cstheme="minorHAnsi"/>
         </w:rPr>
-        <w:t xml:space="preserve">The Institutional Review Board (IRB) at UWM, the Office for Human Research Protections (OHRP), or other federal agencies may review all the study data. This is to ensure </w:t>
-      </w:r>
-      <w:r>
-        <w:rPr>
-          <w:rFonts w:cstheme="minorHAnsi"/>
-        </w:rPr>
-        <w:t>we’re following laws and ethical guidelines.</w:t>
+        <w:t>The Institutional Review Board (IRB) at UWM, the Office for Human Research Protections (OHRP), or other federal agencies may review all the study data. This is to ensure we’re following laws and ethical guidelines.</w:t>
       </w:r>
     </w:p>
     <w:p>
@@ -1143,13 +1052,7 @@
         <w:rPr>
           <w:rFonts w:cstheme="minorHAnsi"/>
         </w:rPr>
-        <w:t xml:space="preserve">If you meet the eligibility criteria below and would like to participate in this study, click the button below </w:t>
-      </w:r>
-      <w:r>
-        <w:rPr>
-          <w:rFonts w:cstheme="minorHAnsi"/>
-        </w:rPr>
-        <w:t>to begin the survey. Remember, your participation is completely voluntary, and you’re free to withdraw at any time.</w:t>
+        <w:t>If you meet the eligibility criteria below and would like to participate in this study, click the button below to begin the survey. Remember, your participation is completely voluntary, and you’re free to withdraw at any time.</w:t>
       </w:r>
     </w:p>
     <w:p>
@@ -1194,7 +1097,6 @@
         <w:spacing w:after="0"/>
         <w:contextualSpacing/>
       </w:pPr>
-      <w:bookmarkStart w:id="0" w:name="_GoBack"/>
       <w:r>
         <w:rPr>
           <w:rFonts w:cstheme="minorHAnsi"/>
@@ -1202,7 +1104,6 @@
         <w:t>I speak English</w:t>
       </w:r>
     </w:p>
-    <w:bookmarkEnd w:id="0"/>
     <w:p>
       <w:pPr>
         <w:pStyle w:val="ListParagraph"/>
@@ -1944,7 +1845,7 @@
     <w:lsdException w:name="Table Web 2" w:semiHidden="1" w:unhideWhenUsed="1"/>
     <w:lsdException w:name="Table Web 3" w:semiHidden="1" w:unhideWhenUsed="1"/>
     <w:lsdException w:name="Balloon Text" w:semiHidden="1" w:unhideWhenUsed="1"/>
-    <w:lsdException w:name="Table Grid" w:semiHidden="1" w:uiPriority="39" w:unhideWhenUsed="1"/>
+    <w:lsdException w:name="Table Grid" w:uiPriority="39"/>
     <w:lsdException w:name="Table Theme" w:semiHidden="1" w:unhideWhenUsed="1"/>
     <w:lsdException w:name="Placeholder Text" w:semiHidden="1"/>
     <w:lsdException w:name="No Spacing" w:uiPriority="1" w:qFormat="1"/>
@@ -3437,7 +3338,7 @@
 </file>
 
 <file path=customXml/itemProps1.xml><?xml version="1.0" encoding="utf-8"?>
-<ds:datastoreItem xmlns:ds="http://schemas.openxmlformats.org/officeDocument/2006/customXml" ds:itemID="{E9BA02FB-FFCA-4E4F-A564-E33A4227F24C}">
+<ds:datastoreItem xmlns:ds="http://schemas.openxmlformats.org/officeDocument/2006/customXml" ds:itemID="{EC03E6B9-A759-FD4B-AE03-5AAF487501D0}">
   <ds:schemaRefs>
     <ds:schemaRef ds:uri="http://schemas.openxmlformats.org/officeDocument/2006/bibliography"/>
   </ds:schemaRefs>

</xml_diff>